<commit_message>
updating chapter 2 results
</commit_message>
<xml_diff>
--- a/APeterson_Chap3_Outline_v2.docx
+++ b/APeterson_Chap3_Outline_v2.docx
@@ -448,7 +448,12 @@
         </w:numPr>
       </w:pPr>
       <w:r>
-        <w:t xml:space="preserve">If the packing process (packing ratio) within a cell is uniformly applied across autosomes, then the ratio of </w:t>
+        <w:t>If the packing process (p</w:t>
+      </w:r>
+      <w:bookmarkStart w:id="0" w:name="_GoBack"/>
+      <w:bookmarkEnd w:id="0"/>
+      <w:r>
+        <w:t xml:space="preserve">acking ratio) within a cell is uniformly applied across autosomes, then the ratio of </w:t>
       </w:r>
       <w:proofErr w:type="spellStart"/>
       <w:proofErr w:type="gramStart"/>
@@ -470,6 +475,9 @@
       <w:proofErr w:type="spellEnd"/>
       <w:r>
         <w:t xml:space="preserve">(physical chromosome sizes) should equal ~1.  (physical chromosome sizes might not be accurate due to lack of mapping of centromere and telomere sequence which can be an estimated ~10% </w:t>
+      </w:r>
+      <w:r>
+        <w:t>)</w:t>
       </w:r>
     </w:p>
     <w:p>
@@ -4224,15 +4232,10 @@
         <w:t>The Journal of cell biology</w:t>
       </w:r>
       <w:r>
-        <w:t> 193.7 (2011): 1167</w:t>
-      </w:r>
-      <w:bookmarkStart w:id="0" w:name="_GoBack"/>
-      <w:r>
-        <w:t>-1180.</w:t>
+        <w:t> 193.7 (2011): 1167-1180.</w:t>
       </w:r>
     </w:p>
     <w:p/>
-    <w:bookmarkEnd w:id="0"/>
     <w:p/>
     <w:p>
       <w:r>
@@ -5414,7 +5417,7 @@
 </file>
 
 <file path=customXml/itemProps1.xml><?xml version="1.0" encoding="utf-8"?>
-<ds:datastoreItem xmlns:ds="http://schemas.openxmlformats.org/officeDocument/2006/customXml" ds:itemID="{C64F4DB5-3065-488A-ABFF-44748543983F}">
+<ds:datastoreItem xmlns:ds="http://schemas.openxmlformats.org/officeDocument/2006/customXml" ds:itemID="{14E3E469-9522-44F6-B12A-052E559DC2F8}">
   <ds:schemaRefs>
     <ds:schemaRef ds:uri="http://schemas.openxmlformats.org/officeDocument/2006/bibliography"/>
   </ds:schemaRefs>

</xml_diff>